<commit_message>
edits from shannon; minor revisions
</commit_message>
<xml_diff>
--- a/Documentation/general/management/Scope/caGrid-2.0_ExecutiveSummary.docx
+++ b/Documentation/general/management/Scope/caGrid-2.0_ExecutiveSummary.docx
@@ -4,6 +4,18 @@
   <w:body>
     <w:p>
       <w:pPr>
+        <w:pStyle w:val="Heading1"/>
+        <w:jc w:val="center"/>
+      </w:pPr>
+      <w:r>
+        <w:t xml:space="preserve">caGrid 2 </w:t>
+      </w:r>
+      <w:r>
+        <w:t>Executive Summary</w:t>
+      </w:r>
+    </w:p>
+    <w:p>
+      <w:pPr>
         <w:pStyle w:val="Heading2"/>
       </w:pPr>
       <w:r>
@@ -18,7 +30,19 @@
         <w:t>caGrid, as a software distribution, provides</w:t>
       </w:r>
       <w:r>
-        <w:t xml:space="preserve"> the core infrastructure services necessary to build and manage a secure, semantic metadata-driven grid.  It also provides the tooling for application and data providers to virtualize their resources as services on the grid.  Finally, it provide</w:t>
+        <w:t xml:space="preserve"> the core infrastructure services necessary to build and manage a secure, semantic metadata-driven </w:t>
+      </w:r>
+      <w:r>
+        <w:t>data sharing environment</w:t>
+      </w:r>
+      <w:r>
+        <w:t xml:space="preserve">.  It also provides the tooling for application and data providers to </w:t>
+      </w:r>
+      <w:r>
+        <w:t xml:space="preserve">easily and securely </w:t>
+      </w:r>
+      <w:r>
+        <w:t>virtualize their resources as services.  Finally, it provide</w:t>
       </w:r>
       <w:r>
         <w:t>s</w:t>
@@ -30,7 +54,13 @@
         <w:t xml:space="preserve">methodologies, interfaces, and </w:t>
       </w:r>
       <w:r>
-        <w:t>libraries for application developers to leverage such resources in grid-enabled applications.  For more information on caGrid, see “caGrid 1.3 Technical Overview (</w:t>
+        <w:t>libraries for application developers to leverage such</w:t>
+      </w:r>
+      <w:r>
+        <w:t xml:space="preserve"> resources</w:t>
+      </w:r>
+      <w:r>
+        <w:t>.  For more information on caGrid, see “caGrid 1.3 Technical Overview (</w:t>
       </w:r>
       <w:hyperlink r:id="rId5" w:history="1">
         <w:r>
@@ -75,7 +105,7 @@
         <w:t xml:space="preserve"> major release.  Each release in the 1.x stream, while adding significant new features, has aimed for backwards comp</w:t>
       </w:r>
       <w:r>
-        <w:t xml:space="preserve">atibility of service interfaces, no major technology changes, and has provided automatic service migration tooling.  </w:t>
+        <w:t xml:space="preserve">atibility of service interfaces and has provided automatic service migration tooling.  </w:t>
       </w:r>
       <w:r>
         <w:t xml:space="preserve">While this has greatly eased the </w:t>
@@ -84,7 +114,13 @@
         <w:t>evolution of services and applications and been a successful approach thus far, there are two major impeding factors that require a chan</w:t>
       </w:r>
       <w:r>
-        <w:t>ge in stragety moving forward.</w:t>
+        <w:t xml:space="preserve">ge in </w:t>
+      </w:r>
+      <w:r>
+        <w:t>strategy</w:t>
+      </w:r>
+      <w:r>
+        <w:t xml:space="preserve"> moving forward.</w:t>
       </w:r>
     </w:p>
     <w:p>
@@ -100,7 +136,13 @@
         <w:t>The first barrier is that technology the infrastructure is based upon has reached a point where it is o</w:t>
       </w:r>
       <w:r>
-        <w:t>ut of date by industry advances, and in some cases no longer supported.  This creates a significant risk of obsolescense for the infrastructure.</w:t>
+        <w:t xml:space="preserve">ut of date by industry advances, and in some cases no longer supported.  This creates a significant risk of </w:t>
+      </w:r>
+      <w:r>
+        <w:t>obsolescence</w:t>
+      </w:r>
+      <w:r>
+        <w:t xml:space="preserve"> for the infrastructure.</w:t>
       </w:r>
       <w:r>
         <w:t xml:space="preserve">  </w:t>
@@ -112,10 +154,28 @@
         <w:t xml:space="preserve">4.0 </w:t>
       </w:r>
       <w:r>
-        <w:t>ws-core is the primary underlying framework used by caGrid, and has essentially been deprecated by the Globus team.  Globus, and therefore caGrid, also depend upon Axis 1.1, which has significantly less performance and scalability by comparision to modern Soap implementations.</w:t>
-      </w:r>
-      <w:r>
-        <w:t xml:space="preserve">  Beyond just performance and supportability concerns, are issues relating to the specifications the existing frameworks leverage which have been outdated, and those that now have signifcant commuity uptake that the infrastructure does not use.  For example, Globus 4.0, and therefore caGrid, leverages several core web service specifications that were in draft form at the time of release, and have since been</w:t>
+        <w:t xml:space="preserve">ws-core is the primary underlying framework used by caGrid, and has essentially been deprecated by the Globus team.  Globus, and therefore caGrid, also depend upon Axis 1.1, which has significantly less performance and scalability by </w:t>
+      </w:r>
+      <w:r>
+        <w:t>comparison</w:t>
+      </w:r>
+      <w:r>
+        <w:t xml:space="preserve"> to modern Soap implementations.</w:t>
+      </w:r>
+      <w:r>
+        <w:t xml:space="preserve">  Beyond just performance and supportability concerns, are issues relating to the specifications the existing frameworks leverage which have been outdated, and those that now have </w:t>
+      </w:r>
+      <w:r>
+        <w:t>significant</w:t>
+      </w:r>
+      <w:r>
+        <w:t xml:space="preserve"> </w:t>
+      </w:r>
+      <w:r>
+        <w:t>community</w:t>
+      </w:r>
+      <w:r>
+        <w:t xml:space="preserve"> uptake that the infrastructure does not use.  For example, Globus 4.0, and therefore caGrid, leverages several core web service specifications that were in draft form at the time of release, and have since been</w:t>
       </w:r>
       <w:r>
         <w:t xml:space="preserve"> finalized (e.g. ws-addressing).  Furthermore, the resource specification upon which Globus 4.x, and therefore caGrid, are built, while useful </w:t>
@@ -136,7 +196,13 @@
         <w:t>Additionally, t</w:t>
       </w:r>
       <w:r>
-        <w:t xml:space="preserve">he Java community has made significant advanacements in standardization and adoption for web service development and specification </w:t>
+        <w:t xml:space="preserve">he Java community has made significant </w:t>
+      </w:r>
+      <w:r>
+        <w:t>advancements</w:t>
+      </w:r>
+      <w:r>
+        <w:t xml:space="preserve"> in standardization and adoption for web service development and specification </w:t>
       </w:r>
       <w:r>
         <w:rPr>
@@ -163,10 +229,52 @@
         <w:t xml:space="preserve">  All ma</w:t>
       </w:r>
       <w:r>
-        <w:t>jor comprehensive web service frameworks in Java are now based on JAX-WS, and its use promotes signifant advantages in the long-term sustainability and framework indepence of the services developed upon it.  Service implementations using the JAX-WS specification are portble across frameworks.</w:t>
-      </w:r>
-      <w:r>
-        <w:t xml:space="preserve">  It is worth noting, that while a Java-specific specification, this does not affect the web service interfaces in anyway; it is purely an implementation concern (of which our tooling is Java-based).</w:t>
+        <w:t xml:space="preserve">jor comprehensive web service frameworks in Java are now based on JAX-WS, and its use promotes </w:t>
+      </w:r>
+      <w:r>
+        <w:t>significant</w:t>
+      </w:r>
+      <w:r>
+        <w:t xml:space="preserve"> advantages in the long-term sustainability and framework indepen</w:t>
+      </w:r>
+      <w:r>
+        <w:t>den</w:t>
+      </w:r>
+      <w:r>
+        <w:t xml:space="preserve">ce of the services developed upon it.  Service implementations using the JAX-WS specification are </w:t>
+      </w:r>
+      <w:r>
+        <w:t>portable</w:t>
+      </w:r>
+      <w:r>
+        <w:t xml:space="preserve"> across </w:t>
+      </w:r>
+      <w:r>
+        <w:t>frameworks that</w:t>
+      </w:r>
+      <w:r>
+        <w:t xml:space="preserve"> would enable caGrid and its adopters to be much less </w:t>
+      </w:r>
+      <w:r>
+        <w:t>affected</w:t>
+      </w:r>
+      <w:r>
+        <w:t xml:space="preserve"> by </w:t>
+      </w:r>
+      <w:r>
+        <w:t xml:space="preserve">underlying </w:t>
+      </w:r>
+      <w:r>
+        <w:t>technology stack changes</w:t>
+      </w:r>
+      <w:r>
+        <w:t>.</w:t>
+      </w:r>
+      <w:r>
+        <w:t xml:space="preserve">  It is worth noting, that while a Java-specific specification, this does not affect the web service interfaces in anyway; it is purely an implementation concern (of which our tooling is Java-based)</w:t>
+      </w:r>
+      <w:r>
+        <w:t>.  Furthermore, WS-I compatibility and interoperability with other platforms is a chief concern and tested with modern platforms such as CXF.</w:t>
       </w:r>
     </w:p>
     <w:p>
@@ -205,10 +313,22 @@
         <w:t xml:space="preserve"> (caBIG future semantic architecture)</w:t>
       </w:r>
       <w:r>
-        <w:t>, and an anticipation of wider deployment (e.g. the BIG Health Consortium).</w:t>
-      </w:r>
-      <w:r>
-        <w:t xml:space="preserve">  It is likely changes to the underlying metadata management model of caBIG will require accomodations in the grid infrastructure (such as new services, changing of metadata models, etc) in non-backwards compatible ways.</w:t>
+        <w:t>, and an anticipation of wider deployment (e.g. the BIG Health Consortium</w:t>
+      </w:r>
+      <w:r>
+        <w:t xml:space="preserve"> and CTSA’s</w:t>
+      </w:r>
+      <w:r>
+        <w:t>).</w:t>
+      </w:r>
+      <w:r>
+        <w:t xml:space="preserve">  It is likely changes to the underlying metadata management model of caBIG will require </w:t>
+      </w:r>
+      <w:r>
+        <w:t>accommodations</w:t>
+      </w:r>
+      <w:r>
+        <w:t xml:space="preserve"> in the grid infrastructure (such as new services, changing of metadata models, etc) in non-backwards compatible ways.</w:t>
       </w:r>
       <w:r>
         <w:t xml:space="preserve">  Furthermore, the scope of ca</w:t>
@@ -229,7 +349,13 @@
         <w:t>ly</w:t>
       </w:r>
       <w:r>
-        <w:t xml:space="preserve"> grid-centric deployment paradigmn, to one with a greater emphasis on capturing (and reusing) the behavioral semantics of the systems it defines.</w:t>
+        <w:t xml:space="preserve"> grid-centric deployment </w:t>
+      </w:r>
+      <w:r>
+        <w:t>paradigm</w:t>
+      </w:r>
+      <w:r>
+        <w:t>, to one with a greater emphasis on capturing (and reusing) the behavioral semantics of the systems it defines.</w:t>
       </w:r>
       <w:r>
         <w:t xml:space="preserve">  That is, the business interactions</w:t>
@@ -307,7 +433,25 @@
         <w:t xml:space="preserve">  Again, industry advances have created significant new capabilities for dealing with such problems including things like </w:t>
       </w:r>
       <w:r>
-        <w:t xml:space="preserve">end to end security vi ws-security, multiple endpoint service containers for exposing business through multiple specifications or technologies, and </w:t>
+        <w:t>end</w:t>
+      </w:r>
+      <w:r>
+        <w:t>-</w:t>
+      </w:r>
+      <w:r>
+        <w:t>to</w:t>
+      </w:r>
+      <w:r>
+        <w:t>-</w:t>
+      </w:r>
+      <w:r>
+        <w:t>end security vi</w:t>
+      </w:r>
+      <w:r>
+        <w:t>a</w:t>
+      </w:r>
+      <w:r>
+        <w:t xml:space="preserve"> ws-security, multiple endpoint service containers for exposing business through multiple specifications or technologies, and </w:t>
       </w:r>
       <w:r>
         <w:t>wide scale adoption of dependency injection patterns for isolation of business logic.</w:t>
@@ -331,7 +475,13 @@
         <w:contextualSpacing/>
       </w:pPr>
       <w:r>
-        <w:t>The problems summarized above necessitate the start of a caGrid 2.x stream of development that will focus on migrating the core infrastructure to a state of the art technology stack, and make the necessary changes to make it better suited to adapt to the evolving requirements of the caBIG future architecture.</w:t>
+        <w:t>The problems summarized above necessitate the start of a caGrid 2.x stream of development that will focus on migrating the core infrastructure to a state of the art technology stack, and make the necessary changes to make it better suited to adapt to the evolving requirements of the caBIG</w:t>
+      </w:r>
+      <w:r>
+        <w:t>, and other adopting communities,</w:t>
+      </w:r>
+      <w:r>
+        <w:t xml:space="preserve"> future architecture.</w:t>
       </w:r>
       <w:r>
         <w:t xml:space="preserve">  Concurrently, the caGrid 1.x stream will be supported and new features needed in the short term will necessitate a caGrid 1.4 release.</w:t>
@@ -350,7 +500,7 @@
         <w:t xml:space="preserve">A migration plan will need to be developed to define the transition for both the core infrastructure on the production grid, as well as community provided services and applications.  The approach taken from the last major caGrid technology transition  (caGrid 0.5/Globus3 to caGrid 1.x/Globus 4), was to deploy a completely new grid, and </w:t>
       </w:r>
       <w:r>
-        <w:t>require all service and applications to be redeveloped on the new software.  This is likely not an acceptable approach for the caGrid 1.x to caGrid 2.x transition, given the magnititude of services and applications currently in production.</w:t>
+        <w:t>require all service and applications to be redeveloped on the new software.  This is likely not an acceptable approach for the caGrid 1.x to caGrid 2.x transition, given the magnitude of services and applications currently in production.</w:t>
       </w:r>
       <w:r>
         <w:t xml:space="preserve">  While the tractability and details are still being investigated, and ideal situation would be for the new technology stack to support the core services (and perhaps some community services) to migrate to the new technology, yet also speak the current protocols.</w:t>
@@ -359,41 +509,188 @@
         <w:t xml:space="preserve">  Further investigation may deem this approach infeasible, and an alternative may be needed.</w:t>
       </w:r>
       <w:r>
-        <w:t xml:space="preserve">  In either situation, it is expected that Introduce will provide assistance in the “upgrade” process, but likely not in a completely automated fashion as is current supported in minor version updates.</w:t>
-      </w:r>
+        <w:t xml:space="preserve">  In either situation, it is expected that Introduce will provide assistance in the “upgrade” process, but likely not in a completely automated fashion as is current supported in minor version updates</w:t>
+      </w:r>
+      <w:r>
+        <w:t>.</w:t>
+      </w:r>
+      <w:r>
+        <w:t xml:space="preserve"> </w:t>
+      </w:r>
+      <w:r>
+        <w:t xml:space="preserve"> We anticipate at least providing </w:t>
+      </w:r>
+      <w:r>
+        <w:t xml:space="preserve">a migration mechanism that will automatically create the new service </w:t>
+      </w:r>
+      <w:r>
+        <w:t>using the existing definition, but may not automate migration of the business logic implementation.</w:t>
+      </w:r>
+    </w:p>
+    <w:p>
+      <w:pPr>
+        <w:pStyle w:val="ListParagraph"/>
+      </w:pPr>
     </w:p>
     <w:p>
       <w:pPr>
         <w:contextualSpacing/>
       </w:pPr>
+      <w:r>
+        <w:t xml:space="preserve">caGrid 2 </w:t>
+      </w:r>
+      <w:r>
+        <w:t xml:space="preserve">will be based upon the JAX-WS specification wherever possible, and so will have a great deal of platform neutrality, but </w:t>
+      </w:r>
+      <w:r>
+        <w:t>currently</w:t>
+      </w:r>
+      <w:r>
+        <w:t xml:space="preserve"> plans to leverage Apache CXF (</w:t>
+      </w:r>
+      <w:hyperlink r:id="rId7" w:history="1">
+        <w:r>
+          <w:rPr>
+            <w:rStyle w:val="Hyperlink"/>
+          </w:rPr>
+          <w:t>http://cxf.apache.org/</w:t>
+        </w:r>
+      </w:hyperlink>
+      <w:r>
+        <w:t>) as it’s underlying web services framework.</w:t>
+      </w:r>
+      <w:r>
+        <w:t xml:space="preserve"> </w:t>
+      </w:r>
+      <w:r>
+        <w:t xml:space="preserve">  CXF is an open source framework with out of the box support for many of the desirable specification of interest to caGrid.  It is heavily based upon Spring, and the notion of dependency injection, which creates an ideal separation of concerns between the framework and the business logic of services.  This implementation pattern is very </w:t>
+      </w:r>
+      <w:r>
+        <w:t>amenable</w:t>
+      </w:r>
+      <w:r>
+        <w:t xml:space="preserve"> to the goals of reusable business logic, allowing business logic to have little or no dependencies on the </w:t>
+      </w:r>
+      <w:r>
+        <w:t>mechanism</w:t>
+      </w:r>
+      <w:r>
+        <w:t xml:space="preserve"> used to implement them.   It also supports the capability exposing this same business logic via multiple interfaces.  For example, it will be possible to have a caGrid grid service also have a REST interface, or potentially support </w:t>
+      </w:r>
+      <w:r>
+        <w:t>multiple</w:t>
+      </w:r>
+      <w:r>
+        <w:t xml:space="preserve"> versions of the service’s interface (such as for backwards compatibility).</w:t>
+      </w:r>
+      <w:r>
+        <w:t xml:space="preserve">  CXF also leverages a </w:t>
+      </w:r>
+      <w:r>
+        <w:t>standard</w:t>
+      </w:r>
+      <w:r>
+        <w:t xml:space="preserve"> WAR-based deployment model, which cleanly isolates services in the application container</w:t>
+      </w:r>
+      <w:r>
+        <w:t xml:space="preserve">.  This will allow us to address many of the headaches developers currently experience with trying to run </w:t>
+      </w:r>
+      <w:r>
+        <w:t>multiple</w:t>
+      </w:r>
+      <w:r>
+        <w:t xml:space="preserve"> different services or applications; there will be no need to have an isolated “grid container.”</w:t>
+      </w:r>
+      <w:r>
+        <w:t xml:space="preserve">   CXF also boasts significant performance improvements in basic SOAP processing, and provides support for industry standards like MTOM, which allows efficient transfer of binary content within SOAP (caGrid currently requires an out of band solution; caGrid Transfer).</w:t>
+      </w:r>
+      <w:r>
+        <w:t xml:space="preserve"> Finally, while an open source project, there is a commercially available and supported distribution and support mechanism available (</w:t>
+      </w:r>
+      <w:hyperlink r:id="rId8" w:history="1">
+        <w:r>
+          <w:rPr>
+            <w:rStyle w:val="Hyperlink"/>
+          </w:rPr>
+          <w:t>http://fusesource.com/</w:t>
+        </w:r>
+      </w:hyperlink>
+      <w:r>
+        <w:t xml:space="preserve">) </w:t>
+      </w:r>
+      <w:r>
+        <w:t>that</w:t>
+      </w:r>
+      <w:r>
+        <w:t xml:space="preserve"> follows a s</w:t>
+      </w:r>
+      <w:r>
+        <w:t xml:space="preserve">imilar pattern to Red Hat </w:t>
+      </w:r>
+      <w:r>
+        <w:t>Linux</w:t>
+      </w:r>
+      <w:r>
+        <w:t>; this may be a very attractive option for some cancer centers or other customers of caGrid.</w:t>
+      </w:r>
     </w:p>
     <w:p>
       <w:pPr>
         <w:contextualSpacing/>
       </w:pPr>
-      <w:r>
-        <w:t xml:space="preserve">The caGrid team is currently working closely with the Globus ws-core team do scope and design an effort currently named CRUX, which is effectively a ws-core replacement.  CRUX aims to continue Globus’s capability to provide assistence to service developer’s in implementing common patterns in </w:t>
-      </w:r>
-      <w:r>
-        <w:t>service-oriented</w:t>
-      </w:r>
-      <w:r>
-        <w:t xml:space="preserve"> science (such as state management and persistence).</w:t>
-      </w:r>
-      <w:r>
-        <w:t xml:space="preserve">  The CRUX and caGrid team have jointly been evaluating appropriate technology and specification stacks to address the first major concern identified above.</w:t>
-      </w:r>
-      <w:r>
-        <w:t xml:space="preserve">  It is expected that caGrid </w:t>
-      </w:r>
-      <w:r>
-        <w:t>2</w:t>
-      </w:r>
-      <w:r>
-        <w:t xml:space="preserve"> will leverage CRUX APIs to facilate service implementation.</w:t>
-      </w:r>
-      <w:r>
-        <w:t xml:space="preserve">  For more information on CRUX, see:</w:t>
+    </w:p>
+    <w:p>
+      <w:pPr>
+        <w:contextualSpacing/>
+      </w:pPr>
+      <w:r>
+        <w:t xml:space="preserve">The primary effort for the caGrid 2.0 release will be the investigation, design, and implementation of the core services on this new technology stack, and the </w:t>
+      </w:r>
+      <w:r>
+        <w:t xml:space="preserve">development on Introduce that </w:t>
+      </w:r>
+      <w:r>
+        <w:t>will enable this and community services to move forward.</w:t>
+      </w:r>
+      <w:r>
+        <w:t xml:space="preserve">  It is worth noting that while things like JAX-WS, and the tools supporting it, have come a long way in easing the development of web services, they still require a significant knowledge of web service specifications and languages (e.g. WSDL) to be used.</w:t>
+      </w:r>
+      <w:r>
+        <w:t xml:space="preserve">  They also provide no capability to leverage the wealth of metadata and information provided by caBIG (and yet to come via ECCF </w:t>
+      </w:r>
+      <w:r>
+        <w:t>artifacts</w:t>
+      </w:r>
+      <w:r>
+        <w:t>).  Introduce will continue to play a primary role in caGrid in providing the unified platform to make all of these things more accessible to the service developer.</w:t>
+      </w:r>
+      <w:r>
+        <w:t xml:space="preserve">   While it is expected the general approach service development highlighted above, and the objectives we aim to approach in the technology choices, will make services much more </w:t>
+      </w:r>
+      <w:r>
+        <w:t>conducive</w:t>
+      </w:r>
+      <w:r>
+        <w:t xml:space="preserve"> to the general aims of caBIG’s new direction, it is expected numerous new requirements will surface as the architecture is further specified.  The extent to which these are addressed in caGrid 2.0 (as opposed to a later 2.x release) will depend on their timelines and </w:t>
+      </w:r>
+      <w:r>
+        <w:t>priorities</w:t>
+      </w:r>
+      <w:r>
+        <w:t>, and will be addressed with project management as the project evolves.</w:t>
+      </w:r>
+    </w:p>
+    <w:p>
+      <w:pPr>
+        <w:contextualSpacing/>
+      </w:pPr>
+    </w:p>
+    <w:p>
+      <w:pPr>
+        <w:contextualSpacing/>
+      </w:pPr>
+      <w:r>
+        <w:t>The caGrid team is currently working closely with the Globus ws-core team to scope and design an effort currently named CRUX, which is effectively a ws-core replacement.  CRUX aims to continue Globus’s capability to provide assistance to service developer’s in implementing common patterns in service-oriented science (such as state management and persistence).  The CRUX and caGrid team have jointly been evaluating appropriate technology and specification stacks to address the first major concern identified above.  It is expected that caGrid 2 will leverage CRUX APIs to facilitate service utilization of WSRF based patterns in service development such as service factories, persistence, and addressing.  For more information on CRUX, see:</w:t>
       </w:r>
     </w:p>
     <w:p>
@@ -404,7 +701,7 @@
           <w:numId w:val="4"/>
         </w:numPr>
       </w:pPr>
-      <w:hyperlink r:id="rId7" w:history="1">
+      <w:hyperlink r:id="rId9" w:history="1">
         <w:r>
           <w:rPr>
             <w:rStyle w:val="Hyperlink"/>
@@ -421,7 +718,7 @@
           <w:numId w:val="4"/>
         </w:numPr>
       </w:pPr>
-      <w:hyperlink r:id="rId8" w:history="1">
+      <w:hyperlink r:id="rId10" w:history="1">
         <w:r>
           <w:rPr>
             <w:rStyle w:val="Hyperlink"/>
@@ -432,96 +729,8 @@
     </w:p>
     <w:p>
       <w:pPr>
-        <w:pStyle w:val="ListParagraph"/>
-      </w:pPr>
-    </w:p>
-    <w:p>
-      <w:pPr>
         <w:contextualSpacing/>
       </w:pPr>
-      <w:r>
-        <w:t xml:space="preserve">caGrid 2 </w:t>
-      </w:r>
-      <w:r>
-        <w:t>will be based upon the JAX-WS specification wherever possible, and so will have a great deal of platform neutrality, but currrently plans to leverage Apache CXF (</w:t>
-      </w:r>
-      <w:hyperlink r:id="rId9" w:history="1">
-        <w:r>
-          <w:rPr>
-            <w:rStyle w:val="Hyperlink"/>
-          </w:rPr>
-          <w:t>http://cxf.apache.org/</w:t>
-        </w:r>
-      </w:hyperlink>
-      <w:r>
-        <w:t>) as it’s underlying web services framework.</w:t>
-      </w:r>
-      <w:r>
-        <w:t xml:space="preserve"> </w:t>
-      </w:r>
-      <w:r>
-        <w:t xml:space="preserve">  CXF is an open source framework with out of the box support for many of the desirable specification of interest to caGrid.  It is heavily based upon Spring, and the notion of dependency injection, which creates an ideal separation of concerns between the framework and the business logic of services.  This implementation pattern is very ammeniable to the goals of reusable business logic, allowing business logic to have little or no dependencies on the mechnism used to implement them.   It also supports the capability exposing this same business logic via multiple interfaces.  For example, it will be possible to have a caGrid grid service also have a REST interface, or potentially support mutiple versions of the service’s interface (such as for backwards compatibility).</w:t>
-      </w:r>
-      <w:r>
-        <w:t xml:space="preserve">  CXF also leverages a stardard WAR-based deployment model, which cleanly isolates services in the application container</w:t>
-      </w:r>
-      <w:r>
-        <w:t>.  This will allow us to address many of the headaches developers currently experience with trying to run mutliple different services or applications; there will be no need to have an isolated “grid container.”</w:t>
-      </w:r>
-      <w:r>
-        <w:t xml:space="preserve">   CXF also boasts significant performance improvements in basic SOAP processing, and provides support for industry standards like MTOM, which allows efficient transfer of binary content within SOAP (caGrid currently requires an out of band solution; caGrid Transfer).</w:t>
-      </w:r>
-      <w:r>
-        <w:t xml:space="preserve"> Finally, while an open source project, there is a commercially available and supported distribution and support mechanism available (</w:t>
-      </w:r>
-      <w:hyperlink r:id="rId10" w:history="1">
-        <w:r>
-          <w:rPr>
-            <w:rStyle w:val="Hyperlink"/>
-          </w:rPr>
-          <w:t>http://fusesource.com/</w:t>
-        </w:r>
-      </w:hyperlink>
-      <w:r>
-        <w:t xml:space="preserve">) </w:t>
-      </w:r>
-      <w:r>
-        <w:t>that</w:t>
-      </w:r>
-      <w:r>
-        <w:t xml:space="preserve"> follows a s</w:t>
-      </w:r>
-      <w:r>
-        <w:t>imilar pattern to Red Hat linux; this may be a very attractive option for some cancer centers or other customers of caGrid.</w:t>
-      </w:r>
-    </w:p>
-    <w:p>
-      <w:pPr>
-        <w:contextualSpacing/>
-      </w:pPr>
-    </w:p>
-    <w:p>
-      <w:pPr>
-        <w:contextualSpacing/>
-      </w:pPr>
-      <w:r>
-        <w:t xml:space="preserve">The primary effort for the caGrid 2.0 release will be the investigation, design, and implementation of the core services on this new technology stack, and the </w:t>
-      </w:r>
-      <w:r>
-        <w:t xml:space="preserve">development on Introduce that </w:t>
-      </w:r>
-      <w:r>
-        <w:t>will enable this and community services to move forward.</w:t>
-      </w:r>
-      <w:r>
-        <w:t xml:space="preserve">  It is worth noting that while things like JAX-WS, and the tools supporting it, have come a long way in easing the development of web services, they still require a significant knowledge of web service specifications and languages (e.g. WSDL) to be used.</w:t>
-      </w:r>
-      <w:r>
-        <w:t xml:space="preserve">  They also provide no capability to leverage the wealth of metadata and information provided by caBIG (and yet to come via ECCF artificats).  Introduce will continue to play a primary role in caGrid in providing the unified platform to make all of these things more accessible to the service developer.</w:t>
-      </w:r>
-      <w:r>
-        <w:t xml:space="preserve">   While it is expected the general approach service development highlighted above, and the objectives we aim to approach in the technology choices, will make services much more condusive to the general aims of caBIG’s new direction, it is expected numerous new requirements will surface as the architecture is further specified.  The extent to which these are addressed in caGrid 2.0 (as opposed to a later 2.x release) will depend on their timelines and priorites, and will be addressed with project management as the project evolves.</w:t>
-      </w:r>
     </w:p>
     <w:p/>
     <w:sectPr>
@@ -1346,6 +1555,36 @@
       <w:szCs w:val="26"/>
     </w:rPr>
   </w:style>
+  <w:style w:type="paragraph" w:styleId="BalloonText">
+    <w:name w:val="Balloon Text"/>
+    <w:basedOn w:val="Normal"/>
+    <w:link w:val="BalloonTextChar"/>
+    <w:uiPriority w:val="99"/>
+    <w:semiHidden/>
+    <w:unhideWhenUsed/>
+    <w:rsid w:val="000279CC"/>
+    <w:pPr>
+      <w:spacing w:after="0"/>
+    </w:pPr>
+    <w:rPr>
+      <w:rFonts w:ascii="Lucida Grande" w:hAnsi="Lucida Grande"/>
+      <w:sz w:val="18"/>
+      <w:szCs w:val="18"/>
+    </w:rPr>
+  </w:style>
+  <w:style w:type="character" w:customStyle="1" w:styleId="BalloonTextChar">
+    <w:name w:val="Balloon Text Char"/>
+    <w:basedOn w:val="DefaultParagraphFont"/>
+    <w:link w:val="BalloonText"/>
+    <w:uiPriority w:val="99"/>
+    <w:semiHidden/>
+    <w:rsid w:val="000279CC"/>
+    <w:rPr>
+      <w:rFonts w:ascii="Lucida Grande" w:hAnsi="Lucida Grande"/>
+      <w:sz w:val="18"/>
+      <w:szCs w:val="18"/>
+    </w:rPr>
+  </w:style>
 </w:styles>
 </file>
 

</xml_diff>